<commit_message>
After WTCHG cut off
</commit_message>
<xml_diff>
--- a/Results3/DISCUSSION matching aims final.docx
+++ b/Results3/DISCUSSION matching aims final.docx
@@ -140,18 +140,30 @@
         <w:pStyle w:val="ListParagraph"/>
         <w:ind w:left="1440"/>
         <w:rPr>
-          <w:lang w:val="en-GB"/>
-        </w:rPr>
-      </w:pPr>
-      <w:r>
-        <w:rPr>
-          <w:lang w:val="en-GB"/>
-        </w:rPr>
-        <w:t>-</w:t>
-      </w:r>
-      <w:proofErr w:type="spellStart"/>
-      <w:r>
-        <w:rPr>
+          <w:strike/>
+          <w:lang w:val="en-GB"/>
+        </w:rPr>
+      </w:pPr>
+      <w:r>
+        <w:rPr>
+          <w:strike/>
+          <w:lang w:val="en-GB"/>
+        </w:rPr>
+        <w:t>-eRNA enrichment in NK for basophils may be due to more noisiness in the data, previously commented</w:t>
+      </w:r>
+      <w:bookmarkStart w:id="0" w:name="_GoBack"/>
+      <w:bookmarkEnd w:id="0"/>
+      <w:r>
+        <w:rPr>
+          <w:strike/>
+          <w:lang w:val="en-GB"/>
+        </w:rPr>
+        <w:t xml:space="preserve"> but it also showed specificity for the </w:t>
+      </w:r>
+      <w:proofErr w:type="spellStart"/>
+      <w:r>
+        <w:rPr>
+          <w:strike/>
           <w:lang w:val="en-GB"/>
         </w:rPr>
         <w:t>eRNA</w:t>
@@ -159,20 +171,7 @@
       <w:proofErr w:type="spellEnd"/>
       <w:r>
         <w:rPr>
-          <w:lang w:val="en-GB"/>
-        </w:rPr>
-        <w:t xml:space="preserve"> enrichment in NK for basophils may be due to more noisiness in the data, previously commented but it also showed specificity for the </w:t>
-      </w:r>
-      <w:proofErr w:type="spellStart"/>
-      <w:r>
-        <w:rPr>
-          <w:lang w:val="en-GB"/>
-        </w:rPr>
-        <w:t>eRNA</w:t>
-      </w:r>
-      <w:proofErr w:type="spellEnd"/>
-      <w:r>
-        <w:rPr>
+          <w:strike/>
           <w:lang w:val="en-GB"/>
         </w:rPr>
         <w:t xml:space="preserve"> set in </w:t>
@@ -180,6 +179,7 @@
       <w:proofErr w:type="spellStart"/>
       <w:r>
         <w:rPr>
+          <w:strike/>
           <w:lang w:val="en-GB"/>
         </w:rPr>
         <w:t>Nk</w:t>
@@ -187,38 +187,10 @@
       <w:proofErr w:type="spellEnd"/>
       <w:r>
         <w:rPr>
+          <w:strike/>
           <w:lang w:val="en-GB"/>
         </w:rPr>
         <w:t xml:space="preserve"> cells</w:t>
-      </w:r>
-    </w:p>
-    <w:p>
-      <w:pPr>
-        <w:pStyle w:val="ListParagraph"/>
-        <w:ind w:left="1440"/>
-        <w:rPr>
-          <w:lang w:val="en-GB"/>
-        </w:rPr>
-      </w:pPr>
-      <w:r>
-        <w:rPr>
-          <w:lang w:val="en-GB"/>
-        </w:rPr>
-        <w:t xml:space="preserve">Finding for the IL7R, mention SNP from the paper (Ben </w:t>
-      </w:r>
-      <w:proofErr w:type="spellStart"/>
-      <w:r>
-        <w:rPr>
-          <w:lang w:val="en-GB"/>
-        </w:rPr>
-        <w:t>eQTL</w:t>
-      </w:r>
-      <w:proofErr w:type="spellEnd"/>
-      <w:r>
-        <w:rPr>
-          <w:lang w:val="en-GB"/>
-        </w:rPr>
-        <w:t xml:space="preserve"> SNP) and maybe the conditions for stimulation if not found changes in accessible chromatin</w:t>
       </w:r>
     </w:p>
     <w:p>
@@ -526,7 +498,6 @@
           <w:u w:val="single"/>
           <w:lang w:val="en-GB"/>
         </w:rPr>
-        <w:lastRenderedPageBreak/>
         <w:t xml:space="preserve">Biological </w:t>
       </w:r>
       <w:proofErr w:type="spellStart"/>
@@ -583,6 +554,7 @@
           <w:color w:val="00B050"/>
           <w:lang w:val="en-GB"/>
         </w:rPr>
+        <w:lastRenderedPageBreak/>
         <w:t xml:space="preserve">Not such as study </w:t>
       </w:r>
       <w:proofErr w:type="spellStart"/>
@@ -1302,6 +1274,48 @@
         </w:rPr>
         <w:t>Al-Mossawi2018}.</w:t>
       </w:r>
+      <w:r>
+        <w:rPr>
+          <w:lang w:val="en-GB"/>
+        </w:rPr>
+        <w:t xml:space="preserve"> </w:t>
+      </w:r>
+      <w:r>
+        <w:rPr>
+          <w:color w:val="00B050"/>
+          <w:lang w:val="en-GB"/>
+        </w:rPr>
+        <w:t xml:space="preserve">Finding for the IL7R, mention SNP from the paper (Ben </w:t>
+      </w:r>
+      <w:proofErr w:type="spellStart"/>
+      <w:r>
+        <w:rPr>
+          <w:color w:val="00B050"/>
+          <w:lang w:val="en-GB"/>
+        </w:rPr>
+        <w:t>eQTL</w:t>
+      </w:r>
+      <w:proofErr w:type="spellEnd"/>
+      <w:r>
+        <w:rPr>
+          <w:color w:val="00B050"/>
+          <w:lang w:val="en-GB"/>
+        </w:rPr>
+        <w:t xml:space="preserve"> SNP) and maybe the conditions for stimulation if not found changes in accessible chromatin</w:t>
+      </w:r>
+    </w:p>
+    <w:p>
+      <w:pPr>
+        <w:pStyle w:val="ListParagraph"/>
+        <w:numPr>
+          <w:ilvl w:val="3"/>
+          <w:numId w:val="1"/>
+        </w:numPr>
+        <w:rPr>
+          <w:color w:val="00B050"/>
+          <w:lang w:val="en-GB"/>
+        </w:rPr>
+      </w:pPr>
     </w:p>
     <w:p>
       <w:pPr>
@@ -1320,6 +1334,7 @@
           <w:color w:val="00B050"/>
           <w:lang w:val="en-GB"/>
         </w:rPr>
+        <w:lastRenderedPageBreak/>
         <w:t xml:space="preserve">This links to the interest of further exploring monocytes at the </w:t>
       </w:r>
       <w:proofErr w:type="spellStart"/>
@@ -1397,8 +1412,6 @@
         </w:rPr>
         <w:t xml:space="preserve"> expression</w:t>
       </w:r>
-      <w:bookmarkStart w:id="0" w:name="_GoBack"/>
-      <w:bookmarkEnd w:id="0"/>
     </w:p>
     <w:p>
       <w:pPr>
@@ -1705,7 +1718,6 @@
           <w:color w:val="7030A0"/>
           <w:lang w:val="en-GB"/>
         </w:rPr>
-        <w:lastRenderedPageBreak/>
         <w:t>Lacking controls</w:t>
       </w:r>
     </w:p>

</xml_diff>

<commit_message>
Discussion Results 3 half way
</commit_message>
<xml_diff>
--- a/Results3/DISCUSSION matching aims final.docx
+++ b/Results3/DISCUSSION matching aims final.docx
@@ -250,7 +250,6 @@
           <w:lang w:val="en-GB"/>
         </w:rPr>
       </w:pPr>
-      <w:bookmarkStart w:id="0" w:name="_GoBack"/>
       <w:r>
         <w:rPr>
           <w:strike/>
@@ -325,7 +324,6 @@
         <w:t>bright}$ NK cells are preferentially cytokine producers compared to the tissue resident ones.</w:t>
       </w:r>
     </w:p>
-    <w:bookmarkEnd w:id="0"/>
     <w:p>
       <w:pPr>
         <w:pStyle w:val="ListParagraph"/>
@@ -543,12 +541,14 @@
           <w:numId w:val="1"/>
         </w:numPr>
         <w:rPr>
-          <w:color w:val="00B050"/>
-          <w:lang w:val="en-GB"/>
-        </w:rPr>
-      </w:pPr>
-      <w:r>
-        <w:rPr>
+          <w:strike/>
+          <w:color w:val="00B050"/>
+          <w:lang w:val="en-GB"/>
+        </w:rPr>
+      </w:pPr>
+      <w:r>
+        <w:rPr>
+          <w:strike/>
           <w:color w:val="00B050"/>
           <w:lang w:val="en-GB"/>
         </w:rPr>
@@ -558,6 +558,7 @@
       <w:proofErr w:type="spellStart"/>
       <w:r>
         <w:rPr>
+          <w:strike/>
           <w:color w:val="00B050"/>
           <w:lang w:val="en-GB"/>
         </w:rPr>
@@ -566,6 +567,7 @@
       <w:proofErr w:type="spellEnd"/>
       <w:r>
         <w:rPr>
+          <w:strike/>
           <w:color w:val="00B050"/>
           <w:lang w:val="en-GB"/>
         </w:rPr>
@@ -574,6 +576,7 @@
       <w:proofErr w:type="spellStart"/>
       <w:r>
         <w:rPr>
+          <w:strike/>
           <w:color w:val="00B050"/>
           <w:lang w:val="en-GB"/>
         </w:rPr>
@@ -582,6 +585,7 @@
       <w:proofErr w:type="spellEnd"/>
       <w:r>
         <w:rPr>
+          <w:strike/>
           <w:color w:val="00B050"/>
           <w:lang w:val="en-GB"/>
         </w:rPr>
@@ -596,12 +600,14 @@
           <w:numId w:val="1"/>
         </w:numPr>
         <w:rPr>
-          <w:color w:val="00B050"/>
-          <w:lang w:val="en-GB"/>
-        </w:rPr>
-      </w:pPr>
-      <w:r>
-        <w:rPr>
+          <w:strike/>
+          <w:color w:val="00B050"/>
+          <w:lang w:val="en-GB"/>
+        </w:rPr>
+      </w:pPr>
+      <w:r>
+        <w:rPr>
+          <w:strike/>
           <w:color w:val="00B050"/>
           <w:lang w:val="en-GB"/>
         </w:rPr>
@@ -616,13 +622,15 @@
           <w:numId w:val="1"/>
         </w:numPr>
         <w:rPr>
-          <w:color w:val="00B050"/>
-          <w:lang w:val="en-GB"/>
-        </w:rPr>
-      </w:pPr>
-      <w:proofErr w:type="spellStart"/>
-      <w:r>
-        <w:rPr>
+          <w:strike/>
+          <w:color w:val="00B050"/>
+          <w:lang w:val="en-GB"/>
+        </w:rPr>
+      </w:pPr>
+      <w:proofErr w:type="spellStart"/>
+      <w:r>
+        <w:rPr>
+          <w:strike/>
           <w:color w:val="00B050"/>
           <w:lang w:val="en-GB"/>
         </w:rPr>
@@ -631,6 +639,7 @@
       <w:proofErr w:type="spellEnd"/>
       <w:r>
         <w:rPr>
+          <w:strike/>
           <w:color w:val="00B050"/>
           <w:lang w:val="en-GB"/>
         </w:rPr>
@@ -645,26 +654,22 @@
           <w:numId w:val="1"/>
         </w:numPr>
         <w:rPr>
-          <w:color w:val="00B050"/>
-          <w:lang w:val="en-GB"/>
-        </w:rPr>
-      </w:pPr>
-      <w:r>
-        <w:rPr>
-          <w:color w:val="00B050"/>
-          <w:lang w:val="en-GB"/>
-        </w:rPr>
-        <w:t>1 paragraph describing integration with limited success. Include the results from the overlap with bulk  pathway analysis and context to ATAC</w:t>
-      </w:r>
-      <w:r>
-        <w:rPr>
-          <w:color w:val="00B050"/>
-          <w:lang w:val="en-GB"/>
-        </w:rPr>
-        <w:t xml:space="preserve"> for particular set of immune relevant genes</w:t>
-      </w:r>
-      <w:r>
-        <w:rPr>
+          <w:strike/>
+          <w:color w:val="00B050"/>
+          <w:lang w:val="en-GB"/>
+        </w:rPr>
+      </w:pPr>
+      <w:r>
+        <w:rPr>
+          <w:strike/>
+          <w:color w:val="00B050"/>
+          <w:lang w:val="en-GB"/>
+        </w:rPr>
+        <w:t>1 paragraph describing integration with limited success. Include the results from the overlap with bulk  pathway analysis and context to ATAC for particular set of immune relevant genes</w:t>
+      </w:r>
+      <w:r>
+        <w:rPr>
+          <w:strike/>
           <w:color w:val="00B050"/>
           <w:lang w:val="en-GB"/>
         </w:rPr>
@@ -676,6 +681,7 @@
         <w:pStyle w:val="ListParagraph"/>
         <w:ind w:left="1440"/>
         <w:rPr>
+          <w:strike/>
           <w:color w:val="00B050"/>
           <w:lang w:val="en-GB"/>
         </w:rPr>
@@ -689,12 +695,14 @@
           <w:numId w:val="1"/>
         </w:numPr>
         <w:rPr>
-          <w:color w:val="00B050"/>
-          <w:lang w:val="en-GB"/>
-        </w:rPr>
-      </w:pPr>
-      <w:r>
-        <w:rPr>
+          <w:strike/>
+          <w:color w:val="00B050"/>
+          <w:lang w:val="en-GB"/>
+        </w:rPr>
+      </w:pPr>
+      <w:r>
+        <w:rPr>
+          <w:strike/>
           <w:color w:val="00B050"/>
           <w:lang w:val="en-GB"/>
         </w:rPr>
@@ -702,6 +710,7 @@
       </w:r>
       <w:r>
         <w:rPr>
+          <w:strike/>
           <w:color w:val="00B050"/>
           <w:lang w:val="en-GB"/>
         </w:rPr>
@@ -716,12 +725,14 @@
           <w:numId w:val="1"/>
         </w:numPr>
         <w:rPr>
-          <w:color w:val="00B050"/>
-          <w:lang w:val="en-GB"/>
-        </w:rPr>
-      </w:pPr>
-      <w:r>
-        <w:rPr>
+          <w:strike/>
+          <w:color w:val="00B050"/>
+          <w:lang w:val="en-GB"/>
+        </w:rPr>
+      </w:pPr>
+      <w:r>
+        <w:rPr>
+          <w:strike/>
           <w:color w:val="00B050"/>
           <w:lang w:val="en-GB"/>
         </w:rPr>
@@ -729,6 +740,7 @@
       </w:r>
       <w:r>
         <w:rPr>
+          <w:strike/>
           <w:color w:val="00B050"/>
           <w:lang w:val="en-GB"/>
         </w:rPr>
@@ -737,6 +749,7 @@
       <w:proofErr w:type="spellStart"/>
       <w:r>
         <w:rPr>
+          <w:strike/>
           <w:color w:val="00B050"/>
           <w:lang w:val="en-GB"/>
         </w:rPr>
@@ -745,6 +758,7 @@
       <w:proofErr w:type="spellEnd"/>
       <w:r>
         <w:rPr>
+          <w:strike/>
           <w:color w:val="00B050"/>
           <w:lang w:val="en-GB"/>
         </w:rPr>
@@ -753,6 +767,7 @@
       <w:proofErr w:type="spellStart"/>
       <w:r>
         <w:rPr>
+          <w:strike/>
           <w:color w:val="00B050"/>
           <w:lang w:val="en-GB"/>
         </w:rPr>
@@ -761,6 +776,7 @@
       <w:proofErr w:type="spellEnd"/>
       <w:r>
         <w:rPr>
+          <w:strike/>
           <w:color w:val="00B050"/>
           <w:lang w:val="en-GB"/>
         </w:rPr>
@@ -769,6 +785,7 @@
       <w:proofErr w:type="spellStart"/>
       <w:r>
         <w:rPr>
+          <w:strike/>
           <w:color w:val="00B050"/>
           <w:lang w:val="en-GB"/>
         </w:rPr>
@@ -777,6 +794,7 @@
       <w:proofErr w:type="spellEnd"/>
       <w:r>
         <w:rPr>
+          <w:strike/>
           <w:color w:val="00B050"/>
           <w:lang w:val="en-GB"/>
         </w:rPr>
@@ -791,12 +809,14 @@
           <w:numId w:val="1"/>
         </w:numPr>
         <w:rPr>
-          <w:color w:val="00B050"/>
-          <w:lang w:val="en-GB"/>
-        </w:rPr>
-      </w:pPr>
-      <w:r>
-        <w:rPr>
+          <w:strike/>
+          <w:color w:val="00B050"/>
+          <w:lang w:val="en-GB"/>
+        </w:rPr>
+      </w:pPr>
+      <w:r>
+        <w:rPr>
+          <w:strike/>
           <w:color w:val="00B050"/>
           <w:lang w:val="en-GB"/>
         </w:rPr>
@@ -811,12 +831,14 @@
           <w:numId w:val="1"/>
         </w:numPr>
         <w:rPr>
-          <w:color w:val="00B050"/>
-          <w:lang w:val="en-GB"/>
-        </w:rPr>
-      </w:pPr>
-      <w:r>
-        <w:rPr>
+          <w:strike/>
+          <w:color w:val="00B050"/>
+          <w:lang w:val="en-GB"/>
+        </w:rPr>
+      </w:pPr>
+      <w:r>
+        <w:rPr>
+          <w:strike/>
           <w:color w:val="00B050"/>
           <w:lang w:val="en-GB"/>
         </w:rPr>
@@ -824,6 +846,7 @@
       </w:r>
       <w:r>
         <w:rPr>
+          <w:strike/>
           <w:color w:val="00B050"/>
           <w:lang w:val="en-GB"/>
         </w:rPr>
@@ -832,6 +855,7 @@
       <w:proofErr w:type="spellStart"/>
       <w:r>
         <w:rPr>
+          <w:strike/>
           <w:color w:val="00B050"/>
           <w:lang w:val="en-GB"/>
         </w:rPr>
@@ -840,6 +864,7 @@
       <w:proofErr w:type="spellEnd"/>
       <w:r>
         <w:rPr>
+          <w:strike/>
           <w:color w:val="00B050"/>
           <w:lang w:val="en-GB"/>
         </w:rPr>
@@ -847,11 +872,23 @@
       </w:r>
       <w:r>
         <w:rPr>
+          <w:strike/>
           <w:color w:val="00B050"/>
           <w:lang w:val="en-GB"/>
         </w:rPr>
         <w:t>. There is a DAR proximal to IL10</w:t>
       </w:r>
+    </w:p>
+    <w:p>
+      <w:pPr>
+        <w:pStyle w:val="ListParagraph"/>
+        <w:ind w:left="2160"/>
+        <w:rPr>
+          <w:strike/>
+          <w:color w:val="00B050"/>
+          <w:lang w:val="en-GB"/>
+        </w:rPr>
+      </w:pPr>
     </w:p>
     <w:p>
       <w:pPr>
@@ -861,12 +898,14 @@
           <w:numId w:val="1"/>
         </w:numPr>
         <w:rPr>
-          <w:color w:val="00B050"/>
-          <w:lang w:val="en-GB"/>
-        </w:rPr>
-      </w:pPr>
-      <w:r>
-        <w:rPr>
+          <w:strike/>
+          <w:color w:val="00B050"/>
+          <w:lang w:val="en-GB"/>
+        </w:rPr>
+      </w:pPr>
+      <w:r>
+        <w:rPr>
+          <w:strike/>
           <w:color w:val="00B050"/>
           <w:lang w:val="en-GB"/>
         </w:rPr>
@@ -881,12 +920,14 @@
           <w:numId w:val="1"/>
         </w:numPr>
         <w:rPr>
-          <w:color w:val="00B050"/>
-          <w:lang w:val="en-GB"/>
-        </w:rPr>
-      </w:pPr>
-      <w:r>
-        <w:rPr>
+          <w:strike/>
+          <w:color w:val="00B050"/>
+          <w:lang w:val="en-GB"/>
+        </w:rPr>
+      </w:pPr>
+      <w:r>
+        <w:rPr>
+          <w:strike/>
           <w:color w:val="00B050"/>
           <w:lang w:val="en-GB"/>
         </w:rPr>
@@ -901,12 +942,14 @@
           <w:numId w:val="1"/>
         </w:numPr>
         <w:rPr>
-          <w:color w:val="00B050"/>
-          <w:lang w:val="en-GB"/>
-        </w:rPr>
-      </w:pPr>
-      <w:r>
-        <w:rPr>
+          <w:strike/>
+          <w:color w:val="00B050"/>
+          <w:lang w:val="en-GB"/>
+        </w:rPr>
+      </w:pPr>
+      <w:r>
+        <w:rPr>
+          <w:strike/>
           <w:color w:val="00B050"/>
           <w:lang w:val="en-GB"/>
         </w:rPr>
@@ -914,21 +957,16 @@
       </w:r>
       <w:r>
         <w:rPr>
-          <w:color w:val="00B050"/>
-          <w:lang w:val="en-GB"/>
-        </w:rPr>
-        <w:t>(</w:t>
-      </w:r>
-      <w:r>
-        <w:rPr>
-          <w:color w:val="00B050"/>
-          <w:lang w:val="en-GB"/>
-        </w:rPr>
-        <w:t>%\</w:t>
-      </w:r>
-      <w:proofErr w:type="spellStart"/>
-      <w:r>
-        <w:rPr>
+          <w:strike/>
+          <w:color w:val="00B050"/>
+          <w:lang w:val="en-GB"/>
+        </w:rPr>
+        <w:t>(%\</w:t>
+      </w:r>
+      <w:proofErr w:type="spellStart"/>
+      <w:r>
+        <w:rPr>
+          <w:strike/>
           <w:color w:val="00B050"/>
           <w:lang w:val="en-GB"/>
         </w:rPr>
@@ -937,6 +975,7 @@
       <w:proofErr w:type="spellEnd"/>
       <w:r>
         <w:rPr>
+          <w:strike/>
           <w:color w:val="00B050"/>
           <w:lang w:val="en-GB"/>
         </w:rPr>
@@ -945,6 +984,7 @@
       <w:proofErr w:type="spellStart"/>
       <w:r>
         <w:rPr>
+          <w:strike/>
           <w:color w:val="00B050"/>
           <w:lang w:val="en-GB"/>
         </w:rPr>
@@ -953,6 +993,7 @@
       <w:proofErr w:type="spellEnd"/>
       <w:r>
         <w:rPr>
+          <w:strike/>
           <w:color w:val="00B050"/>
           <w:lang w:val="en-GB"/>
         </w:rPr>
@@ -961,6 +1002,7 @@
       <w:proofErr w:type="spellStart"/>
       <w:r>
         <w:rPr>
+          <w:strike/>
           <w:color w:val="00B050"/>
           <w:lang w:val="en-GB"/>
         </w:rPr>
@@ -969,6 +1011,7 @@
       <w:proofErr w:type="spellEnd"/>
       <w:r>
         <w:rPr>
+          <w:strike/>
           <w:color w:val="00B050"/>
           <w:lang w:val="en-GB"/>
         </w:rPr>
@@ -978,6 +1021,7 @@
       <w:proofErr w:type="gramStart"/>
       <w:r>
         <w:rPr>
+          <w:strike/>
           <w:color w:val="00B050"/>
           <w:lang w:val="en-GB"/>
         </w:rPr>
@@ -986,6 +1030,7 @@
       <w:proofErr w:type="spellEnd"/>
       <w:r>
         <w:rPr>
+          <w:strike/>
           <w:color w:val="00B050"/>
           <w:lang w:val="en-GB"/>
         </w:rPr>
@@ -994,17 +1039,11 @@
       <w:proofErr w:type="gramEnd"/>
       <w:r>
         <w:rPr>
-          <w:color w:val="00B050"/>
-          <w:lang w:val="en-GB"/>
-        </w:rPr>
-        <w:t>Saxena2011}.</w:t>
-      </w:r>
-      <w:r>
-        <w:rPr>
-          <w:color w:val="00B050"/>
-          <w:lang w:val="en-GB"/>
-        </w:rPr>
-        <w:t>)</w:t>
+          <w:strike/>
+          <w:color w:val="00B050"/>
+          <w:lang w:val="en-GB"/>
+        </w:rPr>
+        <w:t>Saxena2011}.)</w:t>
       </w:r>
     </w:p>
     <w:p>
@@ -1015,22 +1054,28 @@
           <w:numId w:val="1"/>
         </w:numPr>
         <w:rPr>
-          <w:color w:val="00B050"/>
-          <w:lang w:val="en-GB"/>
-        </w:rPr>
-      </w:pPr>
-      <w:r>
-        <w:rPr>
+          <w:strike/>
+          <w:color w:val="00B050"/>
+          <w:lang w:val="en-GB"/>
+        </w:rPr>
+      </w:pPr>
+      <w:r>
+        <w:rPr>
+          <w:strike/>
           <w:color w:val="00B050"/>
           <w:lang w:val="en-GB"/>
         </w:rPr>
         <w:t>AREG biology:</w:t>
       </w:r>
       <w:r>
+        <w:rPr>
+          <w:strike/>
+        </w:rPr>
         <w:t xml:space="preserve"> </w:t>
       </w:r>
       <w:r>
         <w:rPr>
+          <w:strike/>
           <w:color w:val="00B050"/>
           <w:lang w:val="en-GB"/>
         </w:rPr>
@@ -1040,6 +1085,7 @@
       <w:proofErr w:type="gramStart"/>
       <w:r>
         <w:rPr>
+          <w:strike/>
           <w:color w:val="00B050"/>
           <w:lang w:val="en-GB"/>
         </w:rPr>
@@ -1048,6 +1094,7 @@
       <w:proofErr w:type="spellEnd"/>
       <w:r>
         <w:rPr>
+          <w:strike/>
           <w:color w:val="00B050"/>
           <w:lang w:val="en-GB"/>
         </w:rPr>
@@ -1056,6 +1103,7 @@
       <w:proofErr w:type="gramEnd"/>
       <w:r>
         <w:rPr>
+          <w:strike/>
           <w:color w:val="00B050"/>
           <w:lang w:val="en-GB"/>
         </w:rPr>
@@ -1064,6 +1112,7 @@
       <w:proofErr w:type="spellStart"/>
       <w:r>
         <w:rPr>
+          <w:strike/>
           <w:color w:val="00B050"/>
           <w:lang w:val="en-GB"/>
         </w:rPr>
@@ -1072,6 +1121,7 @@
       <w:proofErr w:type="spellEnd"/>
       <w:r>
         <w:rPr>
+          <w:strike/>
           <w:color w:val="00B050"/>
           <w:lang w:val="en-GB"/>
         </w:rPr>
@@ -1080,6 +1130,7 @@
       <w:proofErr w:type="spellStart"/>
       <w:r>
         <w:rPr>
+          <w:strike/>
           <w:color w:val="00B050"/>
           <w:lang w:val="en-GB"/>
         </w:rPr>
@@ -1088,6 +1139,7 @@
       <w:proofErr w:type="spellEnd"/>
       <w:r>
         <w:rPr>
+          <w:strike/>
           <w:color w:val="00B050"/>
           <w:lang w:val="en-GB"/>
         </w:rPr>
@@ -1096,6 +1148,7 @@
       <w:proofErr w:type="spellStart"/>
       <w:r>
         <w:rPr>
+          <w:strike/>
           <w:color w:val="00B050"/>
           <w:lang w:val="en-GB"/>
         </w:rPr>
@@ -1104,6 +1157,7 @@
       <w:proofErr w:type="spellEnd"/>
       <w:r>
         <w:rPr>
+          <w:strike/>
           <w:color w:val="00B050"/>
           <w:lang w:val="en-GB"/>
         </w:rPr>
@@ -1149,14 +1203,42 @@
           <w:color w:val="00B050"/>
           <w:lang w:val="en-GB"/>
         </w:rPr>
-        <w:t xml:space="preserve">IFN1 </w:t>
-      </w:r>
-      <w:r>
-        <w:rPr>
-          <w:color w:val="00B050"/>
-          <w:lang w:val="en-GB"/>
-        </w:rPr>
-        <w:t xml:space="preserve">and IL7R </w:t>
+        <w:t>FN1</w:t>
+      </w:r>
+      <w:r>
+        <w:rPr>
+          <w:color w:val="00B050"/>
+          <w:lang w:val="en-GB"/>
+        </w:rPr>
+        <w:t xml:space="preserve"> (only synovium)</w:t>
+      </w:r>
+      <w:r>
+        <w:rPr>
+          <w:color w:val="00B050"/>
+          <w:lang w:val="en-GB"/>
+        </w:rPr>
+        <w:t xml:space="preserve"> </w:t>
+      </w:r>
+      <w:r>
+        <w:rPr>
+          <w:color w:val="00B050"/>
+          <w:lang w:val="en-GB"/>
+        </w:rPr>
+        <w:t>and IL7R</w:t>
+      </w:r>
+      <w:r>
+        <w:rPr>
+          <w:color w:val="00B050"/>
+          <w:lang w:val="en-GB"/>
+        </w:rPr>
+        <w:t xml:space="preserve"> (down in PB vs controls)</w:t>
+      </w:r>
+      <w:r>
+        <w:rPr>
+          <w:color w:val="00B050"/>
+          <w:lang w:val="en-GB"/>
+        </w:rPr>
+        <w:t xml:space="preserve"> </w:t>
       </w:r>
       <w:r>
         <w:rPr>
@@ -1323,12 +1405,15 @@
           <w:numId w:val="1"/>
         </w:numPr>
         <w:rPr>
-          <w:color w:val="00B050"/>
-          <w:lang w:val="en-GB"/>
-        </w:rPr>
-      </w:pPr>
-      <w:r>
-        <w:rPr>
+          <w:strike/>
+          <w:color w:val="00B050"/>
+          <w:lang w:val="en-GB"/>
+        </w:rPr>
+      </w:pPr>
+      <w:bookmarkStart w:id="0" w:name="_GoBack"/>
+      <w:r>
+        <w:rPr>
+          <w:strike/>
           <w:color w:val="00B050"/>
           <w:lang w:val="en-GB"/>
         </w:rPr>
@@ -1338,6 +1423,7 @@
       <w:proofErr w:type="spellStart"/>
       <w:r>
         <w:rPr>
+          <w:strike/>
           <w:color w:val="00B050"/>
           <w:lang w:val="en-GB"/>
         </w:rPr>
@@ -1346,6 +1432,7 @@
       <w:proofErr w:type="spellEnd"/>
       <w:r>
         <w:rPr>
+          <w:strike/>
           <w:color w:val="00B050"/>
           <w:lang w:val="en-GB"/>
         </w:rPr>
@@ -1354,6 +1441,7 @@
       <w:proofErr w:type="spellStart"/>
       <w:r>
         <w:rPr>
+          <w:strike/>
           <w:color w:val="00B050"/>
           <w:lang w:val="en-GB"/>
         </w:rPr>
@@ -1362,12 +1450,14 @@
       <w:proofErr w:type="spellEnd"/>
       <w:r>
         <w:rPr>
+          <w:strike/>
           <w:color w:val="00B050"/>
           <w:lang w:val="en-GB"/>
         </w:rPr>
         <w:t xml:space="preserve"> level and try to find interesting subpopulations, as previously done by our paper in review</w:t>
       </w:r>
     </w:p>
+    <w:bookmarkEnd w:id="0"/>
     <w:p>
       <w:pPr>
         <w:pStyle w:val="ListParagraph"/>
@@ -1598,6 +1688,26 @@
           <w:color w:val="7030A0"/>
           <w:lang w:val="en-GB"/>
         </w:rPr>
+        <w:t>Not all the data is paired</w:t>
+      </w:r>
+    </w:p>
+    <w:p>
+      <w:pPr>
+        <w:pStyle w:val="ListParagraph"/>
+        <w:numPr>
+          <w:ilvl w:val="1"/>
+          <w:numId w:val="3"/>
+        </w:numPr>
+        <w:rPr>
+          <w:color w:val="7030A0"/>
+          <w:lang w:val="en-GB"/>
+        </w:rPr>
+      </w:pPr>
+      <w:r>
+        <w:rPr>
+          <w:color w:val="7030A0"/>
+          <w:lang w:val="en-GB"/>
+        </w:rPr>
         <w:t>and limitation of not having healthy synovial fluid (acellular) to fully understand which genes are tissue specific only</w:t>
       </w:r>
     </w:p>
@@ -1921,168 +2031,6 @@
     </w:p>
     <w:p>
       <w:pPr>
-        <w:pStyle w:val="ListParagraph"/>
-        <w:ind w:left="1440"/>
-        <w:rPr>
-          <w:color w:val="7030A0"/>
-          <w:lang w:val="en-GB"/>
-        </w:rPr>
-      </w:pPr>
-    </w:p>
-    <w:p>
-      <w:pPr>
-        <w:pStyle w:val="ListParagraph"/>
-        <w:ind w:left="1440"/>
-        <w:rPr>
-          <w:color w:val="7030A0"/>
-          <w:lang w:val="en-GB"/>
-        </w:rPr>
-      </w:pPr>
-    </w:p>
-    <w:p>
-      <w:pPr>
-        <w:pStyle w:val="ListParagraph"/>
-        <w:ind w:left="1440"/>
-        <w:rPr>
-          <w:color w:val="7030A0"/>
-          <w:lang w:val="en-GB"/>
-        </w:rPr>
-      </w:pPr>
-    </w:p>
-    <w:p>
-      <w:pPr>
-        <w:pStyle w:val="ListParagraph"/>
-        <w:ind w:left="1440"/>
-        <w:rPr>
-          <w:color w:val="7030A0"/>
-          <w:lang w:val="en-GB"/>
-        </w:rPr>
-      </w:pPr>
-    </w:p>
-    <w:p>
-      <w:pPr>
-        <w:pStyle w:val="ListParagraph"/>
-        <w:ind w:left="1440"/>
-        <w:rPr>
-          <w:color w:val="7030A0"/>
-          <w:lang w:val="en-GB"/>
-        </w:rPr>
-      </w:pPr>
-    </w:p>
-    <w:p>
-      <w:pPr>
-        <w:pStyle w:val="ListParagraph"/>
-        <w:ind w:left="1440"/>
-        <w:rPr>
-          <w:color w:val="7030A0"/>
-          <w:lang w:val="en-GB"/>
-        </w:rPr>
-      </w:pPr>
-    </w:p>
-    <w:p>
-      <w:pPr>
-        <w:pStyle w:val="ListParagraph"/>
-        <w:ind w:left="1440"/>
-        <w:rPr>
-          <w:color w:val="7030A0"/>
-          <w:lang w:val="en-GB"/>
-        </w:rPr>
-      </w:pPr>
-    </w:p>
-    <w:p>
-      <w:pPr>
-        <w:pStyle w:val="ListParagraph"/>
-        <w:ind w:left="1440"/>
-        <w:rPr>
-          <w:color w:val="7030A0"/>
-          <w:lang w:val="en-GB"/>
-        </w:rPr>
-      </w:pPr>
-    </w:p>
-    <w:p>
-      <w:pPr>
-        <w:pStyle w:val="ListParagraph"/>
-        <w:ind w:left="1440"/>
-        <w:rPr>
-          <w:color w:val="7030A0"/>
-          <w:lang w:val="en-GB"/>
-        </w:rPr>
-      </w:pPr>
-    </w:p>
-    <w:p>
-      <w:pPr>
-        <w:pStyle w:val="ListParagraph"/>
-        <w:ind w:left="1440"/>
-        <w:rPr>
-          <w:color w:val="7030A0"/>
-          <w:lang w:val="en-GB"/>
-        </w:rPr>
-      </w:pPr>
-    </w:p>
-    <w:p>
-      <w:pPr>
-        <w:pStyle w:val="ListParagraph"/>
-        <w:ind w:left="1440"/>
-        <w:rPr>
-          <w:color w:val="7030A0"/>
-          <w:lang w:val="en-GB"/>
-        </w:rPr>
-      </w:pPr>
-    </w:p>
-    <w:p>
-      <w:pPr>
-        <w:pStyle w:val="ListParagraph"/>
-        <w:ind w:left="1440"/>
-        <w:rPr>
-          <w:color w:val="7030A0"/>
-          <w:lang w:val="en-GB"/>
-        </w:rPr>
-      </w:pPr>
-    </w:p>
-    <w:p>
-      <w:pPr>
-        <w:pStyle w:val="ListParagraph"/>
-        <w:ind w:left="1440"/>
-        <w:rPr>
-          <w:color w:val="7030A0"/>
-          <w:lang w:val="en-GB"/>
-        </w:rPr>
-      </w:pPr>
-    </w:p>
-    <w:p>
-      <w:pPr>
-        <w:pStyle w:val="ListParagraph"/>
-        <w:ind w:left="1440"/>
-        <w:rPr>
-          <w:color w:val="7030A0"/>
-          <w:lang w:val="en-GB"/>
-        </w:rPr>
-      </w:pPr>
-    </w:p>
-    <w:p>
-      <w:pPr>
-        <w:pStyle w:val="ListParagraph"/>
-        <w:ind w:left="1440"/>
-        <w:rPr>
-          <w:color w:val="7030A0"/>
-          <w:lang w:val="en-GB"/>
-        </w:rPr>
-      </w:pPr>
-    </w:p>
-    <w:p>
-      <w:pPr>
-        <w:pStyle w:val="ListParagraph"/>
-        <w:ind w:left="1440"/>
-        <w:rPr>
-          <w:color w:val="7030A0"/>
-          <w:lang w:val="en-GB"/>
-        </w:rPr>
-      </w:pPr>
-    </w:p>
-    <w:p>
-      <w:pPr>
-        <w:pStyle w:val="ListParagraph"/>
-        <w:ind w:left="1440"/>
         <w:rPr>
           <w:color w:val="7030A0"/>
           <w:lang w:val="en-GB"/>
@@ -2164,6 +2112,68 @@
           <w:lang w:val="en-GB"/>
         </w:rPr>
       </w:pPr>
+      <w:r>
+        <w:rPr>
+          <w:lang w:val="en-GB"/>
+        </w:rPr>
+        <w:t>Increased sample size</w:t>
+      </w:r>
+    </w:p>
+    <w:p>
+      <w:pPr>
+        <w:pStyle w:val="ListParagraph"/>
+        <w:numPr>
+          <w:ilvl w:val="1"/>
+          <w:numId w:val="1"/>
+        </w:numPr>
+        <w:rPr>
+          <w:lang w:val="en-GB"/>
+        </w:rPr>
+      </w:pPr>
+      <w:r>
+        <w:rPr>
+          <w:lang w:val="en-GB"/>
+        </w:rPr>
+        <w:t>Paired data from all the patients</w:t>
+      </w:r>
+    </w:p>
+    <w:p>
+      <w:pPr>
+        <w:pStyle w:val="ListParagraph"/>
+        <w:numPr>
+          <w:ilvl w:val="1"/>
+          <w:numId w:val="1"/>
+        </w:numPr>
+        <w:rPr>
+          <w:lang w:val="en-GB"/>
+        </w:rPr>
+      </w:pPr>
+      <w:proofErr w:type="spellStart"/>
+      <w:r>
+        <w:rPr>
+          <w:lang w:val="en-GB"/>
+        </w:rPr>
+        <w:t>RNAseq</w:t>
+      </w:r>
+      <w:proofErr w:type="spellEnd"/>
+      <w:r>
+        <w:rPr>
+          <w:lang w:val="en-GB"/>
+        </w:rPr>
+        <w:t xml:space="preserve"> bulk</w:t>
+      </w:r>
+    </w:p>
+    <w:p>
+      <w:pPr>
+        <w:pStyle w:val="ListParagraph"/>
+        <w:numPr>
+          <w:ilvl w:val="1"/>
+          <w:numId w:val="1"/>
+        </w:numPr>
+        <w:rPr>
+          <w:lang w:val="en-GB"/>
+        </w:rPr>
+      </w:pPr>
       <w:proofErr w:type="spellStart"/>
       <w:r>
         <w:rPr>
@@ -2177,6 +2187,44 @@
           <w:lang w:val="en-GB"/>
         </w:rPr>
         <w:t xml:space="preserve"> will be of interest at the cell type specific level-refer paper</w:t>
+      </w:r>
+    </w:p>
+    <w:p>
+      <w:pPr>
+        <w:pStyle w:val="ListParagraph"/>
+        <w:numPr>
+          <w:ilvl w:val="1"/>
+          <w:numId w:val="1"/>
+        </w:numPr>
+        <w:rPr>
+          <w:lang w:val="en-GB"/>
+        </w:rPr>
+      </w:pPr>
+      <w:proofErr w:type="spellStart"/>
+      <w:r>
+        <w:rPr>
+          <w:lang w:val="en-GB"/>
+        </w:rPr>
+        <w:t>scATAC</w:t>
+      </w:r>
+      <w:proofErr w:type="spellEnd"/>
+    </w:p>
+    <w:p>
+      <w:pPr>
+        <w:pStyle w:val="ListParagraph"/>
+        <w:numPr>
+          <w:ilvl w:val="1"/>
+          <w:numId w:val="1"/>
+        </w:numPr>
+        <w:rPr>
+          <w:lang w:val="en-GB"/>
+        </w:rPr>
+      </w:pPr>
+      <w:r>
+        <w:rPr>
+          <w:lang w:val="en-GB"/>
+        </w:rPr>
+        <w:t>development of methods for integration</w:t>
       </w:r>
     </w:p>
     <w:p>

</xml_diff>